<commit_message>
modify package and import method
</commit_message>
<xml_diff>
--- a/script/nca_qmd.docx
+++ b/script/nca_qmd.docx
@@ -35,7 +35,7 @@
         <w:pStyle w:val="Date"/>
       </w:pPr>
       <w:r>
-        <w:t xml:space="preserve">12/20/22</w:t>
+        <w:t xml:space="preserve">2022-12-20</w:t>
       </w:r>
     </w:p>
     <w:bookmarkStart w:id="20" w:name="load-package"/>
@@ -104,7 +104,7 @@
         <w:rPr>
           <w:rStyle w:val="NormalTok"/>
         </w:rPr>
-        <w:t xml:space="preserve">dspath </w:t>
+        <w:t xml:space="preserve">adsl   </w:t>
       </w:r>
       <w:r>
         <w:rPr>
@@ -122,6 +122,18 @@
         <w:rPr>
           <w:rStyle w:val="FunctionTok"/>
         </w:rPr>
+        <w:t xml:space="preserve">import</w:t>
+      </w:r>
+      <w:r>
+        <w:rPr>
+          <w:rStyle w:val="NormalTok"/>
+        </w:rPr>
+        <w:t xml:space="preserve">(</w:t>
+      </w:r>
+      <w:r>
+        <w:rPr>
+          <w:rStyle w:val="FunctionTok"/>
+        </w:rPr>
         <w:t xml:space="preserve">paste</w:t>
       </w:r>
       <w:r>
@@ -176,16 +188,16 @@
         <w:rPr>
           <w:rStyle w:val="NormalTok"/>
         </w:rPr>
-        <w:t xml:space="preserve">)</w:t>
-      </w:r>
-      <w:r>
-        <w:br/>
-      </w:r>
-      <w:r>
-        <w:rPr>
-          <w:rStyle w:val="NormalTok"/>
-        </w:rPr>
-        <w:t xml:space="preserve">adsl   </w:t>
+        <w:t xml:space="preserve">))</w:t>
+      </w:r>
+      <w:r>
+        <w:br/>
+      </w:r>
+      <w:r>
+        <w:rPr>
+          <w:rStyle w:val="NormalTok"/>
+        </w:rPr>
+        <w:t xml:space="preserve">adpc   </w:t>
       </w:r>
       <w:r>
         <w:rPr>
@@ -203,22 +215,82 @@
         <w:rPr>
           <w:rStyle w:val="FunctionTok"/>
         </w:rPr>
-        <w:t xml:space="preserve">read.sas7bdat</w:t>
-      </w:r>
-      <w:r>
-        <w:rPr>
-          <w:rStyle w:val="NormalTok"/>
-        </w:rPr>
-        <w:t xml:space="preserve">(dspath)</w:t>
-      </w:r>
-      <w:r>
-        <w:br/>
-      </w:r>
-      <w:r>
-        <w:rPr>
-          <w:rStyle w:val="NormalTok"/>
-        </w:rPr>
-        <w:t xml:space="preserve">dspath </w:t>
+        <w:t xml:space="preserve">import</w:t>
+      </w:r>
+      <w:r>
+        <w:rPr>
+          <w:rStyle w:val="NormalTok"/>
+        </w:rPr>
+        <w:t xml:space="preserve">(</w:t>
+      </w:r>
+      <w:r>
+        <w:rPr>
+          <w:rStyle w:val="FunctionTok"/>
+        </w:rPr>
+        <w:t xml:space="preserve">paste</w:t>
+      </w:r>
+      <w:r>
+        <w:rPr>
+          <w:rStyle w:val="NormalTok"/>
+        </w:rPr>
+        <w:t xml:space="preserve">(path , </w:t>
+      </w:r>
+      <w:r>
+        <w:rPr>
+          <w:rStyle w:val="StringTok"/>
+        </w:rPr>
+        <w:t xml:space="preserve">"adam"</w:t>
+      </w:r>
+      <w:r>
+        <w:rPr>
+          <w:rStyle w:val="NormalTok"/>
+        </w:rPr>
+        <w:t xml:space="preserve">, </w:t>
+      </w:r>
+      <w:r>
+        <w:rPr>
+          <w:rStyle w:val="StringTok"/>
+        </w:rPr>
+        <w:t xml:space="preserve">"adpc.sas7bdat"</w:t>
+      </w:r>
+      <w:r>
+        <w:rPr>
+          <w:rStyle w:val="NormalTok"/>
+        </w:rPr>
+        <w:t xml:space="preserve"> , </w:t>
+      </w:r>
+      <w:r>
+        <w:rPr>
+          <w:rStyle w:val="AttributeTok"/>
+        </w:rPr>
+        <w:t xml:space="preserve">sep =</w:t>
+      </w:r>
+      <w:r>
+        <w:rPr>
+          <w:rStyle w:val="NormalTok"/>
+        </w:rPr>
+        <w:t xml:space="preserve"> </w:t>
+      </w:r>
+      <w:r>
+        <w:rPr>
+          <w:rStyle w:val="StringTok"/>
+        </w:rPr>
+        <w:t xml:space="preserve">"/"</w:t>
+      </w:r>
+      <w:r>
+        <w:rPr>
+          <w:rStyle w:val="NormalTok"/>
+        </w:rPr>
+        <w:t xml:space="preserve">))</w:t>
+      </w:r>
+      <w:r>
+        <w:br/>
+      </w:r>
+      <w:r>
+        <w:rPr>
+          <w:rStyle w:val="NormalTok"/>
+        </w:rPr>
+        <w:t xml:space="preserve">adpp   </w:t>
       </w:r>
       <w:r>
         <w:rPr>
@@ -236,6 +308,18 @@
         <w:rPr>
           <w:rStyle w:val="FunctionTok"/>
         </w:rPr>
+        <w:t xml:space="preserve">import</w:t>
+      </w:r>
+      <w:r>
+        <w:rPr>
+          <w:rStyle w:val="NormalTok"/>
+        </w:rPr>
+        <w:t xml:space="preserve">(</w:t>
+      </w:r>
+      <w:r>
+        <w:rPr>
+          <w:rStyle w:val="FunctionTok"/>
+        </w:rPr>
         <w:t xml:space="preserve">paste</w:t>
       </w:r>
       <w:r>
@@ -260,7 +344,7 @@
         <w:rPr>
           <w:rStyle w:val="StringTok"/>
         </w:rPr>
-        <w:t xml:space="preserve">"adpc.sas7bdat"</w:t>
+        <w:t xml:space="preserve">"adpp.sas7bdat"</w:t>
       </w:r>
       <w:r>
         <w:rPr>
@@ -290,154 +374,7 @@
         <w:rPr>
           <w:rStyle w:val="NormalTok"/>
         </w:rPr>
-        <w:t xml:space="preserve">)</w:t>
-      </w:r>
-      <w:r>
-        <w:br/>
-      </w:r>
-      <w:r>
-        <w:rPr>
-          <w:rStyle w:val="NormalTok"/>
-        </w:rPr>
-        <w:t xml:space="preserve">adpc   </w:t>
-      </w:r>
-      <w:r>
-        <w:rPr>
-          <w:rStyle w:val="OtherTok"/>
-        </w:rPr>
-        <w:t xml:space="preserve">&lt;-</w:t>
-      </w:r>
-      <w:r>
-        <w:rPr>
-          <w:rStyle w:val="NormalTok"/>
-        </w:rPr>
-        <w:t xml:space="preserve"> </w:t>
-      </w:r>
-      <w:r>
-        <w:rPr>
-          <w:rStyle w:val="FunctionTok"/>
-        </w:rPr>
-        <w:t xml:space="preserve">read.sas7bdat</w:t>
-      </w:r>
-      <w:r>
-        <w:rPr>
-          <w:rStyle w:val="NormalTok"/>
-        </w:rPr>
-        <w:t xml:space="preserve">(dspath)</w:t>
-      </w:r>
-      <w:r>
-        <w:br/>
-      </w:r>
-      <w:r>
-        <w:rPr>
-          <w:rStyle w:val="NormalTok"/>
-        </w:rPr>
-        <w:t xml:space="preserve">dspath </w:t>
-      </w:r>
-      <w:r>
-        <w:rPr>
-          <w:rStyle w:val="OtherTok"/>
-        </w:rPr>
-        <w:t xml:space="preserve">&lt;-</w:t>
-      </w:r>
-      <w:r>
-        <w:rPr>
-          <w:rStyle w:val="NormalTok"/>
-        </w:rPr>
-        <w:t xml:space="preserve"> </w:t>
-      </w:r>
-      <w:r>
-        <w:rPr>
-          <w:rStyle w:val="FunctionTok"/>
-        </w:rPr>
-        <w:t xml:space="preserve">paste</w:t>
-      </w:r>
-      <w:r>
-        <w:rPr>
-          <w:rStyle w:val="NormalTok"/>
-        </w:rPr>
-        <w:t xml:space="preserve">(path , </w:t>
-      </w:r>
-      <w:r>
-        <w:rPr>
-          <w:rStyle w:val="StringTok"/>
-        </w:rPr>
-        <w:t xml:space="preserve">"adam"</w:t>
-      </w:r>
-      <w:r>
-        <w:rPr>
-          <w:rStyle w:val="NormalTok"/>
-        </w:rPr>
-        <w:t xml:space="preserve">, </w:t>
-      </w:r>
-      <w:r>
-        <w:rPr>
-          <w:rStyle w:val="StringTok"/>
-        </w:rPr>
-        <w:t xml:space="preserve">"adpp.sas7bdat"</w:t>
-      </w:r>
-      <w:r>
-        <w:rPr>
-          <w:rStyle w:val="NormalTok"/>
-        </w:rPr>
-        <w:t xml:space="preserve"> , </w:t>
-      </w:r>
-      <w:r>
-        <w:rPr>
-          <w:rStyle w:val="AttributeTok"/>
-        </w:rPr>
-        <w:t xml:space="preserve">sep =</w:t>
-      </w:r>
-      <w:r>
-        <w:rPr>
-          <w:rStyle w:val="NormalTok"/>
-        </w:rPr>
-        <w:t xml:space="preserve"> </w:t>
-      </w:r>
-      <w:r>
-        <w:rPr>
-          <w:rStyle w:val="StringTok"/>
-        </w:rPr>
-        <w:t xml:space="preserve">"/"</w:t>
-      </w:r>
-      <w:r>
-        <w:rPr>
-          <w:rStyle w:val="NormalTok"/>
-        </w:rPr>
-        <w:t xml:space="preserve">)</w:t>
-      </w:r>
-      <w:r>
-        <w:br/>
-      </w:r>
-      <w:r>
-        <w:rPr>
-          <w:rStyle w:val="NormalTok"/>
-        </w:rPr>
-        <w:t xml:space="preserve">adpp   </w:t>
-      </w:r>
-      <w:r>
-        <w:rPr>
-          <w:rStyle w:val="OtherTok"/>
-        </w:rPr>
-        <w:t xml:space="preserve">&lt;-</w:t>
-      </w:r>
-      <w:r>
-        <w:rPr>
-          <w:rStyle w:val="NormalTok"/>
-        </w:rPr>
-        <w:t xml:space="preserve"> </w:t>
-      </w:r>
-      <w:r>
-        <w:rPr>
-          <w:rStyle w:val="FunctionTok"/>
-        </w:rPr>
-        <w:t xml:space="preserve">read.sas7bdat</w:t>
-      </w:r>
-      <w:r>
-        <w:rPr>
-          <w:rStyle w:val="NormalTok"/>
-        </w:rPr>
-        <w:t xml:space="preserve">(dspath)</w:t>
+        <w:t xml:space="preserve">))</w:t>
       </w:r>
     </w:p>
     <w:bookmarkEnd w:id="21"/>
@@ -2766,6 +2703,7 @@
         <w:tblStyle w:val="Table"/>
         <w:tblW w:type="pct" w:w="5000"/>
         <w:tblLook w:firstRow="0" w:lastRow="0" w:firstColumn="0" w:lastColumn="0" w:noHBand="0" w:noVBand="0" w:val="0000"/>
+        <w:jc w:val="start"/>
       </w:tblPr>
       <w:tblGrid>
         <w:gridCol w:w="7920"/>
@@ -4104,6 +4042,7 @@
         <w:tblStyle w:val="Table"/>
         <w:tblW w:type="pct" w:w="5000"/>
         <w:tblLook w:firstRow="0" w:lastRow="0" w:firstColumn="0" w:lastColumn="0" w:noHBand="0" w:noVBand="0" w:val="0000"/>
+        <w:jc w:val="start"/>
       </w:tblPr>
       <w:tblGrid>
         <w:gridCol w:w="7920"/>

</xml_diff>